<commit_message>
Se crea primera app
</commit_message>
<xml_diff>
--- a/Documentos/Notas Angular.docx
+++ b/Documentos/Notas Angular.docx
@@ -1,6 +1,7 @@
 
 <file path=word/document.xml><?xml version="1.0" encoding="utf-8"?>
 <w:document xmlns:wpc="http://schemas.microsoft.com/office/word/2010/wordprocessingCanvas" xmlns:cx="http://schemas.microsoft.com/office/drawing/2014/chartex" xmlns:cx1="http://schemas.microsoft.com/office/drawing/2015/9/8/chartex" xmlns:cx2="http://schemas.microsoft.com/office/drawing/2015/10/21/chartex" xmlns:cx3="http://schemas.microsoft.com/office/drawing/2016/5/9/chartex" xmlns:cx4="http://schemas.microsoft.com/office/drawing/2016/5/10/chartex" xmlns:cx5="http://schemas.microsoft.com/office/drawing/2016/5/11/chartex" xmlns:cx6="http://schemas.microsoft.com/office/drawing/2016/5/12/chartex" xmlns:cx7="http://schemas.microsoft.com/office/drawing/2016/5/13/chartex" xmlns:cx8="http://schemas.microsoft.com/office/drawing/2016/5/14/chartex" xmlns:mc="http://schemas.openxmlformats.org/markup-compatibility/2006" xmlns:aink="http://schemas.microsoft.com/office/drawing/2016/ink" xmlns:am3d="http://schemas.microsoft.com/office/drawing/2017/model3d" xmlns:o="urn:schemas-microsoft-com:office:office" xmlns:r="http://schemas.openxmlformats.org/officeDocument/2006/relationships" xmlns:m="http://schemas.openxmlformats.org/officeDocument/2006/math" xmlns:v="urn:schemas-microsoft-com:vml" xmlns:wp14="http://schemas.microsoft.com/office/word/2010/wordprocessingDrawing" xmlns:wp="http://schemas.openxmlformats.org/drawingml/2006/wordprocessingDrawing" xmlns:w10="urn:schemas-microsoft-com:office:word" xmlns:w="http://schemas.openxmlformats.org/wordprocessingml/2006/main" xmlns:w14="http://schemas.microsoft.com/office/word/2010/wordml" xmlns:w15="http://schemas.microsoft.com/office/word/2012/wordml" xmlns:w16cex="http://schemas.microsoft.com/office/word/2018/wordml/cex" xmlns:w16cid="http://schemas.microsoft.com/office/word/2016/wordml/cid" xmlns:w16="http://schemas.microsoft.com/office/word/2018/wordml" xmlns:w16sdtdh="http://schemas.microsoft.com/office/word/2020/wordml/sdtdatahash" xmlns:w16se="http://schemas.microsoft.com/office/word/2015/wordml/symex" xmlns:wpg="http://schemas.microsoft.com/office/word/2010/wordprocessingGroup" xmlns:wpi="http://schemas.microsoft.com/office/word/2010/wordprocessingInk" xmlns:wne="http://schemas.microsoft.com/office/word/2006/wordml" xmlns:wps="http://schemas.microsoft.com/office/word/2010/wordprocessingShape" mc:Ignorable="w14 w15 w16se w16cid w16 w16cex w16sdtdh wp14">
+  <w:background w:color="FFFFFF" w:themeColor="background1"/>
   <w:body>
     <w:p>
       <w:pPr>
@@ -669,6 +670,26 @@
         </w:rPr>
         <w:t>Crear nuevo proyecto</w:t>
       </w:r>
+      <w:r>
+        <w:rPr>
+          <w:lang w:val="es-ES"/>
+        </w:rPr>
+        <w:t xml:space="preserve"> </w:t>
+      </w:r>
+      <w:proofErr w:type="gramStart"/>
+      <w:r>
+        <w:rPr>
+          <w:lang w:val="es-ES"/>
+        </w:rPr>
+        <w:t>independiente(</w:t>
+      </w:r>
+      <w:proofErr w:type="gramEnd"/>
+      <w:r>
+        <w:rPr>
+          <w:lang w:val="es-ES"/>
+        </w:rPr>
+        <w:t>Sin necesidad de módulos)</w:t>
+      </w:r>
     </w:p>
     <w:p>
       <w:pPr>
@@ -717,9 +738,112 @@
     </w:p>
     <w:p>
       <w:pPr>
+        <w:pStyle w:val="Ttulo2"/>
+        <w:numPr>
+          <w:ilvl w:val="1"/>
+          <w:numId w:val="1"/>
+        </w:numPr>
+        <w:ind w:left="1418"/>
+        <w:rPr>
+          <w:lang w:val="es-ES"/>
+        </w:rPr>
+      </w:pPr>
+      <w:r>
+        <w:rPr>
+          <w:lang w:val="es-ES"/>
+        </w:rPr>
+        <w:t>Crear nuevo proyecto compartible con módulos</w:t>
+      </w:r>
+    </w:p>
+    <w:p>
+      <w:pPr>
+        <w:pStyle w:val="Prrafodelista"/>
+        <w:shd w:val="clear" w:color="auto" w:fill="000000" w:themeFill="text1"/>
+        <w:ind w:left="1418"/>
+        <w:rPr>
+          <w:rFonts w:ascii="Consolas" w:hAnsi="Consolas"/>
+          <w:color w:val="47D459" w:themeColor="accent3" w:themeTint="99"/>
+          <w:sz w:val="24"/>
+          <w:szCs w:val="24"/>
+          <w:lang w:val="en-US"/>
+        </w:rPr>
+      </w:pPr>
+      <w:r>
+        <w:rPr>
+          <w:rFonts w:ascii="Consolas" w:hAnsi="Consolas"/>
+          <w:color w:val="47D459" w:themeColor="accent3" w:themeTint="99"/>
+          <w:sz w:val="24"/>
+          <w:szCs w:val="24"/>
+          <w:lang w:val="en-US"/>
+        </w:rPr>
+        <w:t xml:space="preserve">ng new </w:t>
+      </w:r>
+      <w:proofErr w:type="spellStart"/>
+      <w:r>
+        <w:rPr>
+          <w:rFonts w:ascii="Consolas" w:hAnsi="Consolas"/>
+          <w:color w:val="FFC000"/>
+          <w:sz w:val="24"/>
+          <w:szCs w:val="24"/>
+          <w:lang w:val="en-US"/>
+        </w:rPr>
+        <w:t>nombre_app</w:t>
+      </w:r>
+      <w:proofErr w:type="spellEnd"/>
+      <w:r>
+        <w:rPr>
+          <w:rFonts w:ascii="Consolas" w:hAnsi="Consolas"/>
+          <w:color w:val="FFC000"/>
+          <w:sz w:val="24"/>
+          <w:szCs w:val="24"/>
+          <w:lang w:val="en-US"/>
+        </w:rPr>
+        <w:t xml:space="preserve"> </w:t>
+      </w:r>
+      <w:r>
+        <w:rPr>
+          <w:rFonts w:ascii="Consolas" w:hAnsi="Consolas"/>
+          <w:color w:val="47D459" w:themeColor="accent3" w:themeTint="99"/>
+          <w:sz w:val="24"/>
+          <w:szCs w:val="24"/>
+          <w:lang w:val="en-US"/>
+        </w:rPr>
+        <w:t>–</w:t>
+      </w:r>
+      <w:r>
+        <w:rPr>
+          <w:rFonts w:ascii="Consolas" w:hAnsi="Consolas"/>
+          <w:color w:val="47D459" w:themeColor="accent3" w:themeTint="99"/>
+          <w:sz w:val="24"/>
+          <w:szCs w:val="24"/>
+          <w:lang w:val="en-US"/>
+        </w:rPr>
+        <w:t>-</w:t>
+      </w:r>
+      <w:r>
+        <w:rPr>
+          <w:rFonts w:ascii="Consolas" w:hAnsi="Consolas"/>
+          <w:color w:val="47D459" w:themeColor="accent3" w:themeTint="99"/>
+          <w:sz w:val="24"/>
+          <w:szCs w:val="24"/>
+          <w:lang w:val="en-US"/>
+        </w:rPr>
+        <w:t>standalone=false</w:t>
+      </w:r>
+    </w:p>
+    <w:p>
+      <w:pPr>
+        <w:ind w:left="1276"/>
+        <w:rPr>
+          <w:lang w:val="en-US"/>
+        </w:rPr>
+      </w:pPr>
+    </w:p>
+    <w:p>
+      <w:pPr>
         <w:ind w:left="709"/>
         <w:rPr>
-          <w:lang w:val="es-ES"/>
+          <w:lang w:val="en-US"/>
         </w:rPr>
       </w:pPr>
     </w:p>
@@ -727,7 +851,7 @@
       <w:pPr>
         <w:ind w:left="709"/>
         <w:rPr>
-          <w:lang w:val="es-ES"/>
+          <w:lang w:val="en-US"/>
         </w:rPr>
       </w:pPr>
     </w:p>
@@ -735,7 +859,7 @@
       <w:pPr>
         <w:ind w:left="709"/>
         <w:rPr>
-          <w:lang w:val="es-ES"/>
+          <w:lang w:val="en-US"/>
         </w:rPr>
       </w:pPr>
     </w:p>
@@ -743,7 +867,7 @@
       <w:pPr>
         <w:ind w:left="709"/>
         <w:rPr>
-          <w:lang w:val="es-ES"/>
+          <w:lang w:val="en-US"/>
         </w:rPr>
       </w:pPr>
     </w:p>
@@ -751,7 +875,7 @@
       <w:pPr>
         <w:ind w:left="709"/>
         <w:rPr>
-          <w:lang w:val="es-ES"/>
+          <w:lang w:val="en-US"/>
         </w:rPr>
       </w:pPr>
     </w:p>
@@ -759,7 +883,7 @@
       <w:pPr>
         <w:ind w:left="709"/>
         <w:rPr>
-          <w:lang w:val="es-ES"/>
+          <w:lang w:val="en-US"/>
         </w:rPr>
       </w:pPr>
     </w:p>
@@ -767,7 +891,7 @@
       <w:pPr>
         <w:ind w:left="709"/>
         <w:rPr>
-          <w:lang w:val="es-ES"/>
+          <w:lang w:val="en-US"/>
         </w:rPr>
       </w:pPr>
     </w:p>
@@ -775,7 +899,7 @@
       <w:pPr>
         <w:ind w:left="709"/>
         <w:rPr>
-          <w:lang w:val="es-ES"/>
+          <w:lang w:val="en-US"/>
         </w:rPr>
       </w:pPr>
     </w:p>
@@ -783,7 +907,7 @@
       <w:pPr>
         <w:ind w:left="709"/>
         <w:rPr>
-          <w:lang w:val="es-ES"/>
+          <w:lang w:val="en-US"/>
         </w:rPr>
       </w:pPr>
     </w:p>
@@ -791,7 +915,7 @@
       <w:pPr>
         <w:ind w:left="709"/>
         <w:rPr>
-          <w:lang w:val="es-ES"/>
+          <w:lang w:val="en-US"/>
         </w:rPr>
       </w:pPr>
     </w:p>
@@ -799,7 +923,7 @@
       <w:pPr>
         <w:ind w:left="709"/>
         <w:rPr>
-          <w:lang w:val="es-ES"/>
+          <w:lang w:val="en-US"/>
         </w:rPr>
       </w:pPr>
     </w:p>
@@ -807,7 +931,23 @@
       <w:pPr>
         <w:ind w:left="709"/>
         <w:rPr>
-          <w:lang w:val="es-ES"/>
+          <w:lang w:val="en-US"/>
+        </w:rPr>
+      </w:pPr>
+    </w:p>
+    <w:p>
+      <w:pPr>
+        <w:ind w:left="709"/>
+        <w:rPr>
+          <w:lang w:val="en-US"/>
+        </w:rPr>
+      </w:pPr>
+    </w:p>
+    <w:p>
+      <w:pPr>
+        <w:ind w:left="709"/>
+        <w:rPr>
+          <w:lang w:val="en-US"/>
         </w:rPr>
       </w:pPr>
     </w:p>

</xml_diff>